<commit_message>
use case survey 4.0 (reedit)
</commit_message>
<xml_diff>
--- a/Use Case Survey 4.0.docx
+++ b/Use Case Survey 4.0.docx
@@ -496,10 +496,10 @@
         </w:rPr>
         <w:lastRenderedPageBreak/>
         <w:drawing>
-          <wp:inline distT="0" distB="0" distL="0" distR="0" wp14:anchorId="591BC4FD" wp14:editId="41959C2B">
-            <wp:extent cx="5642495" cy="5568950"/>
-            <wp:effectExtent l="0" t="0" r="0" b="0"/>
-            <wp:docPr id="4" name="Picture 4" descr="A close up of a map&#10;&#10;Description automatically generated"/>
+          <wp:inline distT="0" distB="0" distL="0" distR="0" wp14:anchorId="485E039A" wp14:editId="142A51DF">
+            <wp:extent cx="5943600" cy="5866130"/>
+            <wp:effectExtent l="0" t="0" r="0" b="1270"/>
+            <wp:docPr id="6" name="Picture 6" descr="A close up of a map&#10;&#10;Description automatically generated"/>
             <wp:cNvGraphicFramePr>
               <a:graphicFrameLocks xmlns:a="http://schemas.openxmlformats.org/drawingml/2006/main" noChangeAspect="1"/>
             </wp:cNvGraphicFramePr>
@@ -507,7 +507,7 @@
               <a:graphicData uri="http://schemas.openxmlformats.org/drawingml/2006/picture">
                 <pic:pic xmlns:pic="http://schemas.openxmlformats.org/drawingml/2006/picture">
                   <pic:nvPicPr>
-                    <pic:cNvPr id="4" name="Administrator Access VirtualScope.png"/>
+                    <pic:cNvPr id="6" name="Administrator Access VirtualScope.png"/>
                     <pic:cNvPicPr/>
                   </pic:nvPicPr>
                   <pic:blipFill>
@@ -525,7 +525,7 @@
                   <pic:spPr>
                     <a:xfrm>
                       <a:off x="0" y="0"/>
-                      <a:ext cx="5645660" cy="5572074"/>
+                      <a:ext cx="5943600" cy="5866130"/>
                     </a:xfrm>
                     <a:prstGeom prst="rect">
                       <a:avLst/>
@@ -537,14 +537,12 @@
           </wp:inline>
         </w:drawing>
       </w:r>
+      <w:bookmarkStart w:id="0" w:name="_GoBack"/>
+      <w:bookmarkEnd w:id="0"/>
     </w:p>
     <w:sectPr>
-      <w:headerReference w:type="even" r:id="rId10"/>
-      <w:headerReference w:type="default" r:id="rId11"/>
-      <w:footerReference w:type="even" r:id="rId12"/>
-      <w:footerReference w:type="default" r:id="rId13"/>
-      <w:headerReference w:type="first" r:id="rId14"/>
-      <w:footerReference w:type="first" r:id="rId15"/>
+      <w:headerReference w:type="default" r:id="rId10"/>
+      <w:footerReference w:type="default" r:id="rId11"/>
       <w:pgSz w:w="12240" w:h="15840"/>
       <w:pgMar w:top="1440" w:right="1440" w:bottom="1440" w:left="1440" w:header="720" w:footer="720" w:gutter="0"/>
       <w:cols w:space="720"/>
@@ -585,16 +583,6 @@
     <w:pPr>
       <w:pStyle w:val="Footer"/>
     </w:pPr>
-  </w:p>
-</w:ftr>
-</file>
-
-<file path=word/footer2.xml><?xml version="1.0" encoding="utf-8"?>
-<w:ftr xmlns:wpc="http://schemas.microsoft.com/office/word/2010/wordprocessingCanvas" xmlns:cx="http://schemas.microsoft.com/office/drawing/2014/chartex" xmlns:cx1="http://schemas.microsoft.com/office/drawing/2015/9/8/chartex" xmlns:cx2="http://schemas.microsoft.com/office/drawing/2015/10/21/chartex" xmlns:cx3="http://schemas.microsoft.com/office/drawing/2016/5/9/chartex" xmlns:cx4="http://schemas.microsoft.com/office/drawing/2016/5/10/chartex" xmlns:cx5="http://schemas.microsoft.com/office/drawing/2016/5/11/chartex" xmlns:cx6="http://schemas.microsoft.com/office/drawing/2016/5/12/chartex" xmlns:cx7="http://schemas.microsoft.com/office/drawing/2016/5/13/chartex" xmlns:cx8="http://schemas.microsoft.com/office/drawing/2016/5/14/chartex" xmlns:mc="http://schemas.openxmlformats.org/markup-compatibility/2006" xmlns:aink="http://schemas.microsoft.com/office/drawing/2016/ink" xmlns:am3d="http://schemas.microsoft.com/office/drawing/2017/model3d" xmlns:o="urn:schemas-microsoft-com:office:office" xmlns:r="http://schemas.openxmlformats.org/officeDocument/2006/relationships" xmlns:m="http://schemas.openxmlformats.org/officeDocument/2006/math" xmlns:v="urn:schemas-microsoft-com:vml" xmlns:wp14="http://schemas.microsoft.com/office/word/2010/wordprocessingDrawing" xmlns:wp="http://schemas.openxmlformats.org/drawingml/2006/wordprocessingDrawing" xmlns:w10="urn:schemas-microsoft-com:office:word" xmlns:w="http://schemas.openxmlformats.org/wordprocessingml/2006/main" xmlns:w14="http://schemas.microsoft.com/office/word/2010/wordml" xmlns:w15="http://schemas.microsoft.com/office/word/2012/wordml" xmlns:w16cid="http://schemas.microsoft.com/office/word/2016/wordml/cid" xmlns:w16se="http://schemas.microsoft.com/office/word/2015/wordml/symex" xmlns:wpg="http://schemas.microsoft.com/office/word/2010/wordprocessingGroup" xmlns:wpi="http://schemas.microsoft.com/office/word/2010/wordprocessingInk" xmlns:wne="http://schemas.microsoft.com/office/word/2006/wordml" xmlns:wps="http://schemas.microsoft.com/office/word/2010/wordprocessingShape" mc:Ignorable="w14 w15 w16se w16cid wp14">
-  <w:p>
-    <w:pPr>
-      <w:pStyle w:val="Footer"/>
-    </w:pPr>
     <w:r>
       <w:t>ICS 499 – Capstone</w:t>
     </w:r>
@@ -656,16 +644,6 @@
       </w:rPr>
       <w:fldChar w:fldCharType="end"/>
     </w:r>
-  </w:p>
-</w:ftr>
-</file>
-
-<file path=word/footer3.xml><?xml version="1.0" encoding="utf-8"?>
-<w:ftr xmlns:wpc="http://schemas.microsoft.com/office/word/2010/wordprocessingCanvas" xmlns:cx="http://schemas.microsoft.com/office/drawing/2014/chartex" xmlns:cx1="http://schemas.microsoft.com/office/drawing/2015/9/8/chartex" xmlns:cx2="http://schemas.microsoft.com/office/drawing/2015/10/21/chartex" xmlns:cx3="http://schemas.microsoft.com/office/drawing/2016/5/9/chartex" xmlns:cx4="http://schemas.microsoft.com/office/drawing/2016/5/10/chartex" xmlns:cx5="http://schemas.microsoft.com/office/drawing/2016/5/11/chartex" xmlns:cx6="http://schemas.microsoft.com/office/drawing/2016/5/12/chartex" xmlns:cx7="http://schemas.microsoft.com/office/drawing/2016/5/13/chartex" xmlns:cx8="http://schemas.microsoft.com/office/drawing/2016/5/14/chartex" xmlns:mc="http://schemas.openxmlformats.org/markup-compatibility/2006" xmlns:aink="http://schemas.microsoft.com/office/drawing/2016/ink" xmlns:am3d="http://schemas.microsoft.com/office/drawing/2017/model3d" xmlns:o="urn:schemas-microsoft-com:office:office" xmlns:r="http://schemas.openxmlformats.org/officeDocument/2006/relationships" xmlns:m="http://schemas.openxmlformats.org/officeDocument/2006/math" xmlns:v="urn:schemas-microsoft-com:vml" xmlns:wp14="http://schemas.microsoft.com/office/word/2010/wordprocessingDrawing" xmlns:wp="http://schemas.openxmlformats.org/drawingml/2006/wordprocessingDrawing" xmlns:w10="urn:schemas-microsoft-com:office:word" xmlns:w="http://schemas.openxmlformats.org/wordprocessingml/2006/main" xmlns:w14="http://schemas.microsoft.com/office/word/2010/wordml" xmlns:w15="http://schemas.microsoft.com/office/word/2012/wordml" xmlns:w16cid="http://schemas.microsoft.com/office/word/2016/wordml/cid" xmlns:w16se="http://schemas.microsoft.com/office/word/2015/wordml/symex" xmlns:wpg="http://schemas.microsoft.com/office/word/2010/wordprocessingGroup" xmlns:wpi="http://schemas.microsoft.com/office/word/2010/wordprocessingInk" xmlns:wne="http://schemas.microsoft.com/office/word/2006/wordml" xmlns:wps="http://schemas.microsoft.com/office/word/2010/wordprocessingShape" mc:Ignorable="w14 w15 w16se w16cid wp14">
-  <w:p>
-    <w:pPr>
-      <w:pStyle w:val="Footer"/>
-    </w:pPr>
   </w:p>
 </w:ftr>
 </file>
@@ -701,39 +679,26 @@
     <w:pPr>
       <w:pStyle w:val="Header"/>
     </w:pPr>
-  </w:p>
-</w:hdr>
-</file>
-
-<file path=word/header2.xml><?xml version="1.0" encoding="utf-8"?>
-<w:hdr xmlns:wpc="http://schemas.microsoft.com/office/word/2010/wordprocessingCanvas" xmlns:cx="http://schemas.microsoft.com/office/drawing/2014/chartex" xmlns:cx1="http://schemas.microsoft.com/office/drawing/2015/9/8/chartex" xmlns:cx2="http://schemas.microsoft.com/office/drawing/2015/10/21/chartex" xmlns:cx3="http://schemas.microsoft.com/office/drawing/2016/5/9/chartex" xmlns:cx4="http://schemas.microsoft.com/office/drawing/2016/5/10/chartex" xmlns:cx5="http://schemas.microsoft.com/office/drawing/2016/5/11/chartex" xmlns:cx6="http://schemas.microsoft.com/office/drawing/2016/5/12/chartex" xmlns:cx7="http://schemas.microsoft.com/office/drawing/2016/5/13/chartex" xmlns:cx8="http://schemas.microsoft.com/office/drawing/2016/5/14/chartex" xmlns:mc="http://schemas.openxmlformats.org/markup-compatibility/2006" xmlns:aink="http://schemas.microsoft.com/office/drawing/2016/ink" xmlns:am3d="http://schemas.microsoft.com/office/drawing/2017/model3d" xmlns:o="urn:schemas-microsoft-com:office:office" xmlns:r="http://schemas.openxmlformats.org/officeDocument/2006/relationships" xmlns:m="http://schemas.openxmlformats.org/officeDocument/2006/math" xmlns:v="urn:schemas-microsoft-com:vml" xmlns:wp14="http://schemas.microsoft.com/office/word/2010/wordprocessingDrawing" xmlns:wp="http://schemas.openxmlformats.org/drawingml/2006/wordprocessingDrawing" xmlns:w10="urn:schemas-microsoft-com:office:word" xmlns:w="http://schemas.openxmlformats.org/wordprocessingml/2006/main" xmlns:w14="http://schemas.microsoft.com/office/word/2010/wordml" xmlns:w15="http://schemas.microsoft.com/office/word/2012/wordml" xmlns:w16cid="http://schemas.microsoft.com/office/word/2016/wordml/cid" xmlns:w16se="http://schemas.microsoft.com/office/word/2015/wordml/symex" xmlns:wpg="http://schemas.microsoft.com/office/word/2010/wordprocessingGroup" xmlns:wpi="http://schemas.microsoft.com/office/word/2010/wordprocessingInk" xmlns:wne="http://schemas.microsoft.com/office/word/2006/wordml" xmlns:wps="http://schemas.microsoft.com/office/word/2010/wordprocessingShape" mc:Ignorable="w14 w15 w16se w16cid wp14">
-  <w:p>
-    <w:pPr>
-      <w:pStyle w:val="Header"/>
-    </w:pPr>
     <w:r>
       <w:t>Team Puma</w:t>
     </w:r>
     <w:r>
       <w:ptab w:relativeTo="margin" w:alignment="center" w:leader="none"/>
     </w:r>
+    <w:proofErr w:type="spellStart"/>
     <w:r>
       <w:t>VirtualScope</w:t>
     </w:r>
+    <w:proofErr w:type="spellEnd"/>
     <w:r>
       <w:ptab w:relativeTo="margin" w:alignment="right" w:leader="none"/>
     </w:r>
     <w:r>
-      <w:t xml:space="preserve">Version </w:t>
-    </w:r>
-    <w:r>
-      <w:t>&lt;</w:t>
+      <w:t>Version &lt;</w:t>
     </w:r>
     <w:r>
       <w:t>4</w:t>
     </w:r>
-    <w:bookmarkStart w:id="0" w:name="_GoBack"/>
-    <w:bookmarkEnd w:id="0"/>
     <w:r>
       <w:t>.</w:t>
     </w:r>
@@ -743,16 +708,6 @@
     <w:r>
       <w:t>&gt;</w:t>
     </w:r>
-  </w:p>
-</w:hdr>
-</file>
-
-<file path=word/header3.xml><?xml version="1.0" encoding="utf-8"?>
-<w:hdr xmlns:wpc="http://schemas.microsoft.com/office/word/2010/wordprocessingCanvas" xmlns:cx="http://schemas.microsoft.com/office/drawing/2014/chartex" xmlns:cx1="http://schemas.microsoft.com/office/drawing/2015/9/8/chartex" xmlns:cx2="http://schemas.microsoft.com/office/drawing/2015/10/21/chartex" xmlns:cx3="http://schemas.microsoft.com/office/drawing/2016/5/9/chartex" xmlns:cx4="http://schemas.microsoft.com/office/drawing/2016/5/10/chartex" xmlns:cx5="http://schemas.microsoft.com/office/drawing/2016/5/11/chartex" xmlns:cx6="http://schemas.microsoft.com/office/drawing/2016/5/12/chartex" xmlns:cx7="http://schemas.microsoft.com/office/drawing/2016/5/13/chartex" xmlns:cx8="http://schemas.microsoft.com/office/drawing/2016/5/14/chartex" xmlns:mc="http://schemas.openxmlformats.org/markup-compatibility/2006" xmlns:aink="http://schemas.microsoft.com/office/drawing/2016/ink" xmlns:am3d="http://schemas.microsoft.com/office/drawing/2017/model3d" xmlns:o="urn:schemas-microsoft-com:office:office" xmlns:r="http://schemas.openxmlformats.org/officeDocument/2006/relationships" xmlns:m="http://schemas.openxmlformats.org/officeDocument/2006/math" xmlns:v="urn:schemas-microsoft-com:vml" xmlns:wp14="http://schemas.microsoft.com/office/word/2010/wordprocessingDrawing" xmlns:wp="http://schemas.openxmlformats.org/drawingml/2006/wordprocessingDrawing" xmlns:w10="urn:schemas-microsoft-com:office:word" xmlns:w="http://schemas.openxmlformats.org/wordprocessingml/2006/main" xmlns:w14="http://schemas.microsoft.com/office/word/2010/wordml" xmlns:w15="http://schemas.microsoft.com/office/word/2012/wordml" xmlns:w16cid="http://schemas.microsoft.com/office/word/2016/wordml/cid" xmlns:w16se="http://schemas.microsoft.com/office/word/2015/wordml/symex" xmlns:wpg="http://schemas.microsoft.com/office/word/2010/wordprocessingGroup" xmlns:wpi="http://schemas.microsoft.com/office/word/2010/wordprocessingInk" xmlns:wne="http://schemas.microsoft.com/office/word/2006/wordml" xmlns:wps="http://schemas.microsoft.com/office/word/2010/wordprocessingShape" mc:Ignorable="w14 w15 w16se w16cid wp14">
-  <w:p>
-    <w:pPr>
-      <w:pStyle w:val="Header"/>
-    </w:pPr>
   </w:p>
 </w:hdr>
 </file>
@@ -1914,7 +1869,7 @@
 </file>
 
 <file path=customXml/itemProps1.xml><?xml version="1.0" encoding="utf-8"?>
-<ds:datastoreItem xmlns:ds="http://schemas.openxmlformats.org/officeDocument/2006/customXml" ds:itemID="{2C9AD0E8-7D25-403D-B85D-1A12A26B46C2}">
+<ds:datastoreItem xmlns:ds="http://schemas.openxmlformats.org/officeDocument/2006/customXml" ds:itemID="{FB542004-D36B-4138-BE9F-E792608F9DCB}">
   <ds:schemaRefs>
     <ds:schemaRef ds:uri="http://schemas.openxmlformats.org/officeDocument/2006/bibliography"/>
   </ds:schemaRefs>

</xml_diff>